<commit_message>
Chapter 6, 7, 8, 9 program solutions
</commit_message>
<xml_diff>
--- a/Documentation/VBugs/Chapter 4 and 5/Chapter 5 Tutorial.docx
+++ b/Documentation/VBugs/Chapter 4 and 5/Chapter 5 Tutorial.docx
@@ -79,7 +79,13 @@
         <w:t>False</w:t>
       </w:r>
       <w:r>
-        <w:t xml:space="preserve">). This is build-in function that takes True </w:t>
+        <w:t>)</w:t>
+      </w:r>
+      <w:r>
+        <w:t xml:space="preserve"> (this should be made outside the Game Loop to increase the speed of your program)</w:t>
+      </w:r>
+      <w:r>
+        <w:t xml:space="preserve">. This is build-in function that takes True </w:t>
       </w:r>
       <w:r>
         <w:t>parameter</w:t>
@@ -436,7 +442,6 @@
         <w:rPr>
           <w:b/>
         </w:rPr>
-        <w:lastRenderedPageBreak/>
         <w:t>Part 2</w:t>
       </w:r>
     </w:p>
@@ -667,7 +672,6 @@
         <w:rPr>
           <w:b/>
         </w:rPr>
-        <w:lastRenderedPageBreak/>
         <w:t>Part 3</w:t>
       </w:r>
     </w:p>
@@ -930,7 +934,6 @@
         <w:spacing w:after="0" w:line="240" w:lineRule="auto"/>
       </w:pPr>
       <w:r>
-        <w:lastRenderedPageBreak/>
         <w:t xml:space="preserve">When </w:t>
       </w:r>
       <w:r>
@@ -1285,6 +1288,7 @@
     <w:p/>
     <w:p>
       <w:r>
+        <w:lastRenderedPageBreak/>
         <w:t xml:space="preserve"> </w:t>
       </w:r>
     </w:p>
@@ -1440,7 +1444,7 @@
             <w:rPr>
               <w:noProof/>
             </w:rPr>
-            <w:t>3</w:t>
+            <w:t>1</w:t>
           </w:r>
         </w:fldSimple>
       </w:sdtContent>

</xml_diff>